<commit_message>
Preecimento inicial da documento de extensão
</commit_message>
<xml_diff>
--- a/Documentos/Remote&Play - Projeto de Extensão - COM Empresa.docx
+++ b/Documentos/Remote&Play - Projeto de Extensão - COM Empresa.docx
@@ -1,6 +1,6 @@
 
 <file path=word/document.xml><?xml version="1.0" encoding="utf-8"?>
-<w:document xmlns:wpc="http://schemas.microsoft.com/office/word/2010/wordprocessingCanvas" xmlns:cx="http://schemas.microsoft.com/office/drawing/2014/chartex" xmlns:cx1="http://schemas.microsoft.com/office/drawing/2015/9/8/chartex" xmlns:cx2="http://schemas.microsoft.com/office/drawing/2015/10/21/chartex" xmlns:cx3="http://schemas.microsoft.com/office/drawing/2016/5/9/chartex" xmlns:cx4="http://schemas.microsoft.com/office/drawing/2016/5/10/chartex" xmlns:cx5="http://schemas.microsoft.com/office/drawing/2016/5/11/chartex" xmlns:cx6="http://schemas.microsoft.com/office/drawing/2016/5/12/chartex" xmlns:cx7="http://schemas.microsoft.com/office/drawing/2016/5/13/chartex" xmlns:cx8="http://schemas.microsoft.com/office/drawing/2016/5/14/chartex" xmlns:mc="http://schemas.openxmlformats.org/markup-compatibility/2006" xmlns:aink="http://schemas.microsoft.com/office/drawing/2016/ink" xmlns:am3d="http://schemas.microsoft.com/office/drawing/2017/model3d" xmlns:o="urn:schemas-microsoft-com:office:office" xmlns:r="http://schemas.openxmlformats.org/officeDocument/2006/relationships" xmlns:m="http://schemas.openxmlformats.org/officeDocument/2006/math" xmlns:v="urn:schemas-microsoft-com:vml" xmlns:wp14="http://schemas.microsoft.com/office/word/2010/wordprocessingDrawing" xmlns:wp="http://schemas.openxmlformats.org/drawingml/2006/wordprocessingDrawing" xmlns:w10="urn:schemas-microsoft-com:office:word" xmlns:w="http://schemas.openxmlformats.org/wordprocessingml/2006/main" xmlns:w14="http://schemas.microsoft.com/office/word/2010/wordml" xmlns:w15="http://schemas.microsoft.com/office/word/2012/wordml" xmlns:w16cid="http://schemas.microsoft.com/office/word/2016/wordml/cid" xmlns:w16se="http://schemas.microsoft.com/office/word/2015/wordml/symex" xmlns:wpg="http://schemas.microsoft.com/office/word/2010/wordprocessingGroup" xmlns:wpi="http://schemas.microsoft.com/office/word/2010/wordprocessingInk" xmlns:wne="http://schemas.microsoft.com/office/word/2006/wordml" xmlns:wps="http://schemas.microsoft.com/office/word/2010/wordprocessingShape" mc:Ignorable="w14 w15 w16se w16cid wp14">
+<w:document xmlns:wpc="http://schemas.microsoft.com/office/word/2010/wordprocessingCanvas" xmlns:cx="http://schemas.microsoft.com/office/drawing/2014/chartex" xmlns:cx1="http://schemas.microsoft.com/office/drawing/2015/9/8/chartex" xmlns:cx2="http://schemas.microsoft.com/office/drawing/2015/10/21/chartex" xmlns:cx3="http://schemas.microsoft.com/office/drawing/2016/5/9/chartex" xmlns:cx4="http://schemas.microsoft.com/office/drawing/2016/5/10/chartex" xmlns:cx5="http://schemas.microsoft.com/office/drawing/2016/5/11/chartex" xmlns:cx6="http://schemas.microsoft.com/office/drawing/2016/5/12/chartex" xmlns:cx7="http://schemas.microsoft.com/office/drawing/2016/5/13/chartex" xmlns:cx8="http://schemas.microsoft.com/office/drawing/2016/5/14/chartex" xmlns:mc="http://schemas.openxmlformats.org/markup-compatibility/2006" xmlns:aink="http://schemas.microsoft.com/office/drawing/2016/ink" xmlns:am3d="http://schemas.microsoft.com/office/drawing/2017/model3d" xmlns:o="urn:schemas-microsoft-com:office:office" xmlns:oel="http://schemas.microsoft.com/office/2019/extlst" xmlns:r="http://schemas.openxmlformats.org/officeDocument/2006/relationships" xmlns:m="http://schemas.openxmlformats.org/officeDocument/2006/math" xmlns:v="urn:schemas-microsoft-com:vml" xmlns:wp14="http://schemas.microsoft.com/office/word/2010/wordprocessingDrawing" xmlns:wp="http://schemas.openxmlformats.org/drawingml/2006/wordprocessingDrawing" xmlns:w10="urn:schemas-microsoft-com:office:word" xmlns:w="http://schemas.openxmlformats.org/wordprocessingml/2006/main" xmlns:w14="http://schemas.microsoft.com/office/word/2010/wordml" xmlns:w15="http://schemas.microsoft.com/office/word/2012/wordml" xmlns:w16cex="http://schemas.microsoft.com/office/word/2018/wordml/cex" xmlns:w16cid="http://schemas.microsoft.com/office/word/2016/wordml/cid" xmlns:w16="http://schemas.microsoft.com/office/word/2018/wordml" xmlns:w16du="http://schemas.microsoft.com/office/word/2023/wordml/word16du" xmlns:w16sdtdh="http://schemas.microsoft.com/office/word/2020/wordml/sdtdatahash" xmlns:w16sdtfl="http://schemas.microsoft.com/office/word/2024/wordml/sdtformatlock" xmlns:w16se="http://schemas.microsoft.com/office/word/2015/wordml/symex" xmlns:wpg="http://schemas.microsoft.com/office/word/2010/wordprocessingGroup" xmlns:wpi="http://schemas.microsoft.com/office/word/2010/wordprocessingInk" xmlns:wne="http://schemas.microsoft.com/office/word/2006/wordml" xmlns:wps="http://schemas.microsoft.com/office/word/2010/wordprocessingShape" mc:Ignorable="w14 w15 w16se w16cid w16 w16cex w16sdtdh w16sdtfl w16du wp14">
   <w:body>
     <w:p>
       <w:pPr>
@@ -97,19 +97,7 @@
           <w:szCs w:val="20"/>
           <w:u w:val="single"/>
         </w:rPr>
-        <w:t>WattMi</w:t>
-      </w:r>
-      <w:bookmarkStart w:id="0" w:name="_GoBack"/>
-      <w:bookmarkEnd w:id="0"/>
-      <w:r>
-        <w:rPr>
-          <w:rFonts w:ascii="Arial" w:eastAsia="Arial" w:hAnsi="Arial" w:cs="Arial"/>
-          <w:b/>
-          <w:sz w:val="20"/>
-          <w:szCs w:val="20"/>
-          <w:u w:val="single"/>
-        </w:rPr>
-        <w:t>nd</w:t>
+        <w:t>EcoWatt</w:t>
       </w:r>
       <w:proofErr w:type="spellEnd"/>
     </w:p>
@@ -711,17 +699,27 @@
                 <w:sz w:val="20"/>
                 <w:szCs w:val="20"/>
               </w:rPr>
-              <w:t>Inserir os dados neste espaço. Orientações: inserir o nome completo do professor responsável pela Atividade de Extensão.</w:t>
-            </w:r>
-            <w:r>
-              <w:rPr>
-                <w:rFonts w:ascii="Arial" w:eastAsia="Arial" w:hAnsi="Arial" w:cs="Arial"/>
-                <w:b/>
-                <w:color w:val="525252" w:themeColor="accent3" w:themeShade="80"/>
-                <w:sz w:val="16"/>
-                <w:szCs w:val="16"/>
-              </w:rPr>
-              <w:t xml:space="preserve"> </w:t>
+              <w:t xml:space="preserve">Victor Bruno Rosetti, Aimar Martins Lopes, Lucy Mari </w:t>
+            </w:r>
+            <w:proofErr w:type="spellStart"/>
+            <w:r>
+              <w:rPr>
+                <w:rFonts w:ascii="Arial" w:eastAsia="Arial" w:hAnsi="Arial" w:cs="Arial"/>
+                <w:color w:val="525252" w:themeColor="accent3" w:themeShade="80"/>
+                <w:sz w:val="20"/>
+                <w:szCs w:val="20"/>
+              </w:rPr>
+              <w:t>Tabuti</w:t>
+            </w:r>
+            <w:proofErr w:type="spellEnd"/>
+            <w:r>
+              <w:rPr>
+                <w:rFonts w:ascii="Arial" w:eastAsia="Arial" w:hAnsi="Arial" w:cs="Arial"/>
+                <w:color w:val="525252" w:themeColor="accent3" w:themeShade="80"/>
+                <w:sz w:val="20"/>
+                <w:szCs w:val="20"/>
+              </w:rPr>
+              <w:t>, Ronaldo Araujo Pinto, Renata Muniz</w:t>
             </w:r>
           </w:p>
         </w:tc>
@@ -1231,43 +1229,27 @@
                 <w:sz w:val="20"/>
                 <w:szCs w:val="20"/>
               </w:rPr>
-              <w:t xml:space="preserve">Estabelecido conforme </w:t>
-            </w:r>
-            <w:r>
-              <w:rPr>
-                <w:rFonts w:ascii="Arial" w:eastAsia="Arial" w:hAnsi="Arial" w:cs="Arial"/>
-                <w:color w:val="525252" w:themeColor="accent3" w:themeShade="80"/>
-                <w:sz w:val="20"/>
-                <w:szCs w:val="20"/>
-              </w:rPr>
-              <w:t>seleção da ODS e dos</w:t>
-            </w:r>
-            <w:r>
-              <w:rPr>
-                <w:rFonts w:ascii="Arial" w:eastAsia="Arial" w:hAnsi="Arial" w:cs="Arial"/>
-                <w:color w:val="525252" w:themeColor="accent3" w:themeShade="80"/>
-                <w:sz w:val="20"/>
-                <w:szCs w:val="20"/>
-              </w:rPr>
-              <w:t xml:space="preserve"> conhecimento</w:t>
-            </w:r>
-            <w:r>
-              <w:rPr>
-                <w:rFonts w:ascii="Arial" w:eastAsia="Arial" w:hAnsi="Arial" w:cs="Arial"/>
-                <w:color w:val="525252" w:themeColor="accent3" w:themeShade="80"/>
-                <w:sz w:val="20"/>
-                <w:szCs w:val="20"/>
-              </w:rPr>
-              <w:t>s a</w:t>
-            </w:r>
-            <w:r>
-              <w:rPr>
-                <w:rFonts w:ascii="Arial" w:eastAsia="Arial" w:hAnsi="Arial" w:cs="Arial"/>
-                <w:color w:val="525252" w:themeColor="accent3" w:themeShade="80"/>
-                <w:sz w:val="20"/>
-                <w:szCs w:val="20"/>
-              </w:rPr>
-              <w:t xml:space="preserve"> serem trabalhados e orientações do docente.</w:t>
+              <w:t xml:space="preserve">Desenvolvimento de dashboard de uma casa com sensores cada </w:t>
+            </w:r>
+            <w:proofErr w:type="spellStart"/>
+            <w:r>
+              <w:rPr>
+                <w:rFonts w:ascii="Arial" w:eastAsia="Arial" w:hAnsi="Arial" w:cs="Arial"/>
+                <w:color w:val="525252" w:themeColor="accent3" w:themeShade="80"/>
+                <w:sz w:val="20"/>
+                <w:szCs w:val="20"/>
+              </w:rPr>
+              <w:t>cada</w:t>
+            </w:r>
+            <w:proofErr w:type="spellEnd"/>
+            <w:r>
+              <w:rPr>
+                <w:rFonts w:ascii="Arial" w:eastAsia="Arial" w:hAnsi="Arial" w:cs="Arial"/>
+                <w:color w:val="525252" w:themeColor="accent3" w:themeShade="80"/>
+                <w:sz w:val="20"/>
+                <w:szCs w:val="20"/>
+              </w:rPr>
+              <w:t xml:space="preserve"> ambiente, com foco em economia de energia</w:t>
             </w:r>
           </w:p>
         </w:tc>
@@ -1381,6 +1363,37 @@
               <w:shd w:val="clear" w:color="auto" w:fill="FFFFFF"/>
               <w:rPr>
                 <w:rFonts w:ascii="Arial" w:eastAsia="Arial" w:hAnsi="Arial" w:cs="Arial"/>
+                <w:color w:val="525252" w:themeColor="accent3" w:themeShade="80"/>
+                <w:sz w:val="20"/>
+                <w:szCs w:val="20"/>
+              </w:rPr>
+            </w:pPr>
+            <w:r>
+              <w:rPr>
+                <w:rFonts w:ascii="Arial" w:eastAsia="Arial" w:hAnsi="Arial" w:cs="Arial"/>
+                <w:color w:val="525252" w:themeColor="accent3" w:themeShade="80"/>
+                <w:sz w:val="20"/>
+                <w:szCs w:val="20"/>
+              </w:rPr>
+              <w:t xml:space="preserve">Apresentar evidências como fotos, links, folder, cartilha, código, </w:t>
+            </w:r>
+            <w:proofErr w:type="gramStart"/>
+            <w:r>
+              <w:rPr>
+                <w:rFonts w:ascii="Arial" w:eastAsia="Arial" w:hAnsi="Arial" w:cs="Arial"/>
+                <w:color w:val="525252" w:themeColor="accent3" w:themeShade="80"/>
+                <w:sz w:val="20"/>
+                <w:szCs w:val="20"/>
+              </w:rPr>
+              <w:t>apresentação, etc.</w:t>
+            </w:r>
+            <w:proofErr w:type="gramEnd"/>
+          </w:p>
+          <w:p>
+            <w:pPr>
+              <w:shd w:val="clear" w:color="auto" w:fill="FFFFFF"/>
+              <w:rPr>
+                <w:rFonts w:ascii="Arial" w:eastAsia="Arial" w:hAnsi="Arial" w:cs="Arial"/>
                 <w:b/>
                 <w:sz w:val="20"/>
                 <w:szCs w:val="20"/>
@@ -1389,11 +1402,46 @@
             <w:r>
               <w:rPr>
                 <w:rFonts w:ascii="Arial" w:eastAsia="Arial" w:hAnsi="Arial" w:cs="Arial"/>
-                <w:color w:val="525252" w:themeColor="accent3" w:themeShade="80"/>
-                <w:sz w:val="20"/>
-                <w:szCs w:val="20"/>
-              </w:rPr>
-              <w:t>Apresentar evidências como fotos, links, folder, cartilha, código, apresentação, etc.</w:t>
+                <w:b/>
+                <w:sz w:val="20"/>
+                <w:szCs w:val="20"/>
+              </w:rPr>
+              <w:lastRenderedPageBreak/>
+              <w:drawing>
+                <wp:inline distT="0" distB="0" distL="0" distR="0" wp14:anchorId="2D068DC9" wp14:editId="6F7A11DD">
+                  <wp:extent cx="5873115" cy="3515360"/>
+                  <wp:effectExtent l="0" t="0" r="0" b="8890"/>
+                  <wp:docPr id="368467772" name="Imagem 1"/>
+                  <wp:cNvGraphicFramePr>
+                    <a:graphicFrameLocks xmlns:a="http://schemas.openxmlformats.org/drawingml/2006/main" noChangeAspect="1"/>
+                  </wp:cNvGraphicFramePr>
+                  <a:graphic xmlns:a="http://schemas.openxmlformats.org/drawingml/2006/main">
+                    <a:graphicData uri="http://schemas.openxmlformats.org/drawingml/2006/picture">
+                      <pic:pic xmlns:pic="http://schemas.openxmlformats.org/drawingml/2006/picture">
+                        <pic:nvPicPr>
+                          <pic:cNvPr id="368467772" name=""/>
+                          <pic:cNvPicPr/>
+                        </pic:nvPicPr>
+                        <pic:blipFill>
+                          <a:blip r:embed="rId10"/>
+                          <a:stretch>
+                            <a:fillRect/>
+                          </a:stretch>
+                        </pic:blipFill>
+                        <pic:spPr>
+                          <a:xfrm>
+                            <a:off x="0" y="0"/>
+                            <a:ext cx="5873115" cy="3515360"/>
+                          </a:xfrm>
+                          <a:prstGeom prst="rect">
+                            <a:avLst/>
+                          </a:prstGeom>
+                        </pic:spPr>
+                      </pic:pic>
+                    </a:graphicData>
+                  </a:graphic>
+                </wp:inline>
+              </w:drawing>
             </w:r>
           </w:p>
         </w:tc>
@@ -1574,14 +1622,45 @@
                 <w:szCs w:val="20"/>
               </w:rPr>
             </w:pPr>
-            <w:r>
-              <w:rPr>
-                <w:rFonts w:ascii="Arial" w:eastAsia="Arial" w:hAnsi="Arial" w:cs="Arial"/>
-                <w:color w:val="525252" w:themeColor="accent3" w:themeShade="80"/>
-                <w:sz w:val="20"/>
-                <w:szCs w:val="20"/>
-              </w:rPr>
-              <w:t xml:space="preserve">Inserir os dados neste espaço. Orientações: buscar conhecer na prática a realidade do campo de atuação para a intervenção extensionista. Definir os sujeitos que poderão ser impactados pela intervenção. Caracterizar o público-alvo, características socioeconômicas e educacionais ou outros dados considerados relevantes. Nesta etapa poderá ser realizado um levantamento diagnóstico da comunidade, os dados podem ser obtidos na prática com base na metodologia proposta para o projeto de extensão (visitas, entrevistas, questionários, reuniões, roda de conversa, ou uso de outras ferramentas de levantamento). Adequar a proposta de acordo com as especificidades do curso. Os dados aqui inseridos também podem ser empregados na concepção do projeto propriamente dito. </w:t>
+            <w:proofErr w:type="spellStart"/>
+            <w:r>
+              <w:rPr>
+                <w:rFonts w:ascii="Arial" w:eastAsia="Arial" w:hAnsi="Arial" w:cs="Arial"/>
+                <w:color w:val="525252" w:themeColor="accent3" w:themeShade="80"/>
+                <w:sz w:val="20"/>
+                <w:szCs w:val="20"/>
+              </w:rPr>
+              <w:t>Familai</w:t>
+            </w:r>
+            <w:proofErr w:type="spellEnd"/>
+            <w:r>
+              <w:rPr>
+                <w:rFonts w:ascii="Arial" w:eastAsia="Arial" w:hAnsi="Arial" w:cs="Arial"/>
+                <w:color w:val="525252" w:themeColor="accent3" w:themeShade="80"/>
+                <w:sz w:val="20"/>
+                <w:szCs w:val="20"/>
+              </w:rPr>
+              <w:t xml:space="preserve"> de classe C que participam do projeto </w:t>
+            </w:r>
+            <w:proofErr w:type="gramStart"/>
+            <w:r>
+              <w:rPr>
+                <w:rFonts w:ascii="Arial" w:eastAsia="Arial" w:hAnsi="Arial" w:cs="Arial"/>
+                <w:color w:val="525252" w:themeColor="accent3" w:themeShade="80"/>
+                <w:sz w:val="20"/>
+                <w:szCs w:val="20"/>
+              </w:rPr>
+              <w:t>casa</w:t>
+            </w:r>
+            <w:proofErr w:type="gramEnd"/>
+            <w:r>
+              <w:rPr>
+                <w:rFonts w:ascii="Arial" w:eastAsia="Arial" w:hAnsi="Arial" w:cs="Arial"/>
+                <w:color w:val="525252" w:themeColor="accent3" w:themeShade="80"/>
+                <w:sz w:val="20"/>
+                <w:szCs w:val="20"/>
+              </w:rPr>
+              <w:t xml:space="preserve"> inteligente da empresa Flex</w:t>
             </w:r>
           </w:p>
         </w:tc>
@@ -2132,17 +2211,7 @@
                 <w:sz w:val="20"/>
                 <w:szCs w:val="20"/>
               </w:rPr>
-              <w:t xml:space="preserve">apresentar a introdução com base na fundamentação teórica sobre o tema trabalhado e que situe o objeto da intervenção, afirmando sua relevância. </w:t>
-            </w:r>
-            <w:r>
-              <w:rPr>
-                <w:rFonts w:ascii="Arial" w:eastAsia="Arial" w:hAnsi="Arial" w:cs="Arial"/>
-                <w:color w:val="525252" w:themeColor="accent3" w:themeShade="80"/>
-                <w:sz w:val="20"/>
-                <w:szCs w:val="20"/>
-              </w:rPr>
-              <w:lastRenderedPageBreak/>
-              <w:t>Descrever as áreas e ODS impactados, incluir o referencial teórico, usar referências segundo ABNT. Não se trata de uma monografia e sim de uma atividade de extensão, por isso a introdução deve ser clara, objetiva</w:t>
+              <w:t>apresentar a introdução com base na fundamentação teórica sobre o tema trabalhado e que situe o objeto da intervenção, afirmando sua relevância. Descrever as áreas e ODS impactados, incluir o referencial teórico, usar referências segundo ABNT. Não se trata de uma monografia e sim de uma atividade de extensão, por isso a introdução deve ser clara, objetiva</w:t>
             </w:r>
             <w:r>
               <w:rPr>
@@ -2889,7 +2958,6 @@
                 <w:sz w:val="20"/>
                 <w:szCs w:val="20"/>
               </w:rPr>
-              <w:lastRenderedPageBreak/>
               <w:t>Documentos FECAP</w:t>
             </w:r>
           </w:p>
@@ -2978,12 +3046,12 @@
       </w:r>
     </w:p>
     <w:sectPr>
-      <w:headerReference w:type="even" r:id="rId10"/>
-      <w:headerReference w:type="default" r:id="rId11"/>
-      <w:footerReference w:type="even" r:id="rId12"/>
-      <w:footerReference w:type="default" r:id="rId13"/>
-      <w:headerReference w:type="first" r:id="rId14"/>
-      <w:footerReference w:type="first" r:id="rId15"/>
+      <w:headerReference w:type="even" r:id="rId11"/>
+      <w:headerReference w:type="default" r:id="rId12"/>
+      <w:footerReference w:type="even" r:id="rId13"/>
+      <w:footerReference w:type="default" r:id="rId14"/>
+      <w:headerReference w:type="first" r:id="rId15"/>
+      <w:footerReference w:type="first" r:id="rId16"/>
       <w:pgSz w:w="11906" w:h="16838"/>
       <w:pgMar w:top="1985" w:right="991" w:bottom="1560" w:left="1701" w:header="708" w:footer="708" w:gutter="0"/>
       <w:cols w:space="708"/>
@@ -2994,7 +3062,7 @@
 </file>
 
 <file path=word/endnotes.xml><?xml version="1.0" encoding="utf-8"?>
-<w:endnotes xmlns:wpc="http://schemas.microsoft.com/office/word/2010/wordprocessingCanvas" xmlns:cx="http://schemas.microsoft.com/office/drawing/2014/chartex" xmlns:cx1="http://schemas.microsoft.com/office/drawing/2015/9/8/chartex" xmlns:cx2="http://schemas.microsoft.com/office/drawing/2015/10/21/chartex" xmlns:cx3="http://schemas.microsoft.com/office/drawing/2016/5/9/chartex" xmlns:cx4="http://schemas.microsoft.com/office/drawing/2016/5/10/chartex" xmlns:cx5="http://schemas.microsoft.com/office/drawing/2016/5/11/chartex" xmlns:cx6="http://schemas.microsoft.com/office/drawing/2016/5/12/chartex" xmlns:cx7="http://schemas.microsoft.com/office/drawing/2016/5/13/chartex" xmlns:cx8="http://schemas.microsoft.com/office/drawing/2016/5/14/chartex" xmlns:mc="http://schemas.openxmlformats.org/markup-compatibility/2006" xmlns:aink="http://schemas.microsoft.com/office/drawing/2016/ink" xmlns:am3d="http://schemas.microsoft.com/office/drawing/2017/model3d" xmlns:o="urn:schemas-microsoft-com:office:office" xmlns:r="http://schemas.openxmlformats.org/officeDocument/2006/relationships" xmlns:m="http://schemas.openxmlformats.org/officeDocument/2006/math" xmlns:v="urn:schemas-microsoft-com:vml" xmlns:wp14="http://schemas.microsoft.com/office/word/2010/wordprocessingDrawing" xmlns:wp="http://schemas.openxmlformats.org/drawingml/2006/wordprocessingDrawing" xmlns:w10="urn:schemas-microsoft-com:office:word" xmlns:w="http://schemas.openxmlformats.org/wordprocessingml/2006/main" xmlns:w14="http://schemas.microsoft.com/office/word/2010/wordml" xmlns:w15="http://schemas.microsoft.com/office/word/2012/wordml" xmlns:w16cid="http://schemas.microsoft.com/office/word/2016/wordml/cid" xmlns:w16se="http://schemas.microsoft.com/office/word/2015/wordml/symex" xmlns:wpg="http://schemas.microsoft.com/office/word/2010/wordprocessingGroup" xmlns:wpi="http://schemas.microsoft.com/office/word/2010/wordprocessingInk" xmlns:wne="http://schemas.microsoft.com/office/word/2006/wordml" xmlns:wps="http://schemas.microsoft.com/office/word/2010/wordprocessingShape" mc:Ignorable="w14 w15 w16se w16cid wp14">
+<w:endnotes xmlns:wpc="http://schemas.microsoft.com/office/word/2010/wordprocessingCanvas" xmlns:cx="http://schemas.microsoft.com/office/drawing/2014/chartex" xmlns:cx1="http://schemas.microsoft.com/office/drawing/2015/9/8/chartex" xmlns:cx2="http://schemas.microsoft.com/office/drawing/2015/10/21/chartex" xmlns:cx3="http://schemas.microsoft.com/office/drawing/2016/5/9/chartex" xmlns:cx4="http://schemas.microsoft.com/office/drawing/2016/5/10/chartex" xmlns:cx5="http://schemas.microsoft.com/office/drawing/2016/5/11/chartex" xmlns:cx6="http://schemas.microsoft.com/office/drawing/2016/5/12/chartex" xmlns:cx7="http://schemas.microsoft.com/office/drawing/2016/5/13/chartex" xmlns:cx8="http://schemas.microsoft.com/office/drawing/2016/5/14/chartex" xmlns:mc="http://schemas.openxmlformats.org/markup-compatibility/2006" xmlns:aink="http://schemas.microsoft.com/office/drawing/2016/ink" xmlns:am3d="http://schemas.microsoft.com/office/drawing/2017/model3d" xmlns:o="urn:schemas-microsoft-com:office:office" xmlns:oel="http://schemas.microsoft.com/office/2019/extlst" xmlns:r="http://schemas.openxmlformats.org/officeDocument/2006/relationships" xmlns:m="http://schemas.openxmlformats.org/officeDocument/2006/math" xmlns:v="urn:schemas-microsoft-com:vml" xmlns:wp14="http://schemas.microsoft.com/office/word/2010/wordprocessingDrawing" xmlns:wp="http://schemas.openxmlformats.org/drawingml/2006/wordprocessingDrawing" xmlns:w10="urn:schemas-microsoft-com:office:word" xmlns:w="http://schemas.openxmlformats.org/wordprocessingml/2006/main" xmlns:w14="http://schemas.microsoft.com/office/word/2010/wordml" xmlns:w15="http://schemas.microsoft.com/office/word/2012/wordml" xmlns:w16cex="http://schemas.microsoft.com/office/word/2018/wordml/cex" xmlns:w16cid="http://schemas.microsoft.com/office/word/2016/wordml/cid" xmlns:w16="http://schemas.microsoft.com/office/word/2018/wordml" xmlns:w16du="http://schemas.microsoft.com/office/word/2023/wordml/word16du" xmlns:w16sdtdh="http://schemas.microsoft.com/office/word/2020/wordml/sdtdatahash" xmlns:w16sdtfl="http://schemas.microsoft.com/office/word/2024/wordml/sdtformatlock" xmlns:w16se="http://schemas.microsoft.com/office/word/2015/wordml/symex" xmlns:wpg="http://schemas.microsoft.com/office/word/2010/wordprocessingGroup" xmlns:wpi="http://schemas.microsoft.com/office/word/2010/wordprocessingInk" xmlns:wne="http://schemas.microsoft.com/office/word/2006/wordml" xmlns:wps="http://schemas.microsoft.com/office/word/2010/wordprocessingShape" mc:Ignorable="w14 w15 w16se w16cid w16 w16cex w16sdtdh w16sdtfl w16du wp14">
   <w:endnote w:type="separator" w:id="-1">
     <w:p>
       <w:pPr>
@@ -3019,7 +3087,7 @@
 </file>
 
 <file path=word/footer1.xml><?xml version="1.0" encoding="utf-8"?>
-<w:ftr xmlns:wpc="http://schemas.microsoft.com/office/word/2010/wordprocessingCanvas" xmlns:cx="http://schemas.microsoft.com/office/drawing/2014/chartex" xmlns:cx1="http://schemas.microsoft.com/office/drawing/2015/9/8/chartex" xmlns:cx2="http://schemas.microsoft.com/office/drawing/2015/10/21/chartex" xmlns:cx3="http://schemas.microsoft.com/office/drawing/2016/5/9/chartex" xmlns:cx4="http://schemas.microsoft.com/office/drawing/2016/5/10/chartex" xmlns:cx5="http://schemas.microsoft.com/office/drawing/2016/5/11/chartex" xmlns:cx6="http://schemas.microsoft.com/office/drawing/2016/5/12/chartex" xmlns:cx7="http://schemas.microsoft.com/office/drawing/2016/5/13/chartex" xmlns:cx8="http://schemas.microsoft.com/office/drawing/2016/5/14/chartex" xmlns:mc="http://schemas.openxmlformats.org/markup-compatibility/2006" xmlns:aink="http://schemas.microsoft.com/office/drawing/2016/ink" xmlns:am3d="http://schemas.microsoft.com/office/drawing/2017/model3d" xmlns:o="urn:schemas-microsoft-com:office:office" xmlns:r="http://schemas.openxmlformats.org/officeDocument/2006/relationships" xmlns:m="http://schemas.openxmlformats.org/officeDocument/2006/math" xmlns:v="urn:schemas-microsoft-com:vml" xmlns:wp14="http://schemas.microsoft.com/office/word/2010/wordprocessingDrawing" xmlns:wp="http://schemas.openxmlformats.org/drawingml/2006/wordprocessingDrawing" xmlns:w10="urn:schemas-microsoft-com:office:word" xmlns:w="http://schemas.openxmlformats.org/wordprocessingml/2006/main" xmlns:w14="http://schemas.microsoft.com/office/word/2010/wordml" xmlns:w15="http://schemas.microsoft.com/office/word/2012/wordml" xmlns:w16cid="http://schemas.microsoft.com/office/word/2016/wordml/cid" xmlns:w16se="http://schemas.microsoft.com/office/word/2015/wordml/symex" xmlns:wpg="http://schemas.microsoft.com/office/word/2010/wordprocessingGroup" xmlns:wpi="http://schemas.microsoft.com/office/word/2010/wordprocessingInk" xmlns:wne="http://schemas.microsoft.com/office/word/2006/wordml" xmlns:wps="http://schemas.microsoft.com/office/word/2010/wordprocessingShape" mc:Ignorable="w14 w15 w16se w16cid wp14">
+<w:ftr xmlns:wpc="http://schemas.microsoft.com/office/word/2010/wordprocessingCanvas" xmlns:cx="http://schemas.microsoft.com/office/drawing/2014/chartex" xmlns:cx1="http://schemas.microsoft.com/office/drawing/2015/9/8/chartex" xmlns:cx2="http://schemas.microsoft.com/office/drawing/2015/10/21/chartex" xmlns:cx3="http://schemas.microsoft.com/office/drawing/2016/5/9/chartex" xmlns:cx4="http://schemas.microsoft.com/office/drawing/2016/5/10/chartex" xmlns:cx5="http://schemas.microsoft.com/office/drawing/2016/5/11/chartex" xmlns:cx6="http://schemas.microsoft.com/office/drawing/2016/5/12/chartex" xmlns:cx7="http://schemas.microsoft.com/office/drawing/2016/5/13/chartex" xmlns:cx8="http://schemas.microsoft.com/office/drawing/2016/5/14/chartex" xmlns:mc="http://schemas.openxmlformats.org/markup-compatibility/2006" xmlns:aink="http://schemas.microsoft.com/office/drawing/2016/ink" xmlns:am3d="http://schemas.microsoft.com/office/drawing/2017/model3d" xmlns:o="urn:schemas-microsoft-com:office:office" xmlns:oel="http://schemas.microsoft.com/office/2019/extlst" xmlns:r="http://schemas.openxmlformats.org/officeDocument/2006/relationships" xmlns:m="http://schemas.openxmlformats.org/officeDocument/2006/math" xmlns:v="urn:schemas-microsoft-com:vml" xmlns:wp14="http://schemas.microsoft.com/office/word/2010/wordprocessingDrawing" xmlns:wp="http://schemas.openxmlformats.org/drawingml/2006/wordprocessingDrawing" xmlns:w10="urn:schemas-microsoft-com:office:word" xmlns:w="http://schemas.openxmlformats.org/wordprocessingml/2006/main" xmlns:w14="http://schemas.microsoft.com/office/word/2010/wordml" xmlns:w15="http://schemas.microsoft.com/office/word/2012/wordml" xmlns:w16cex="http://schemas.microsoft.com/office/word/2018/wordml/cex" xmlns:w16cid="http://schemas.microsoft.com/office/word/2016/wordml/cid" xmlns:w16="http://schemas.microsoft.com/office/word/2018/wordml" xmlns:w16du="http://schemas.microsoft.com/office/word/2023/wordml/word16du" xmlns:w16sdtdh="http://schemas.microsoft.com/office/word/2020/wordml/sdtdatahash" xmlns:w16sdtfl="http://schemas.microsoft.com/office/word/2024/wordml/sdtformatlock" xmlns:w16se="http://schemas.microsoft.com/office/word/2015/wordml/symex" xmlns:wpg="http://schemas.microsoft.com/office/word/2010/wordprocessingGroup" xmlns:wpi="http://schemas.microsoft.com/office/word/2010/wordprocessingInk" xmlns:wne="http://schemas.microsoft.com/office/word/2006/wordml" xmlns:wps="http://schemas.microsoft.com/office/word/2010/wordprocessingShape" mc:Ignorable="w14 w15 w16se w16cid w16 w16cex w16sdtdh w16sdtfl w16du wp14">
   <w:p>
     <w:pPr>
       <w:pStyle w:val="Rodap"/>
@@ -3029,7 +3097,7 @@
 </file>
 
 <file path=word/footer2.xml><?xml version="1.0" encoding="utf-8"?>
-<w:ftr xmlns:wpc="http://schemas.microsoft.com/office/word/2010/wordprocessingCanvas" xmlns:cx="http://schemas.microsoft.com/office/drawing/2014/chartex" xmlns:cx1="http://schemas.microsoft.com/office/drawing/2015/9/8/chartex" xmlns:cx2="http://schemas.microsoft.com/office/drawing/2015/10/21/chartex" xmlns:cx3="http://schemas.microsoft.com/office/drawing/2016/5/9/chartex" xmlns:cx4="http://schemas.microsoft.com/office/drawing/2016/5/10/chartex" xmlns:cx5="http://schemas.microsoft.com/office/drawing/2016/5/11/chartex" xmlns:cx6="http://schemas.microsoft.com/office/drawing/2016/5/12/chartex" xmlns:cx7="http://schemas.microsoft.com/office/drawing/2016/5/13/chartex" xmlns:cx8="http://schemas.microsoft.com/office/drawing/2016/5/14/chartex" xmlns:mc="http://schemas.openxmlformats.org/markup-compatibility/2006" xmlns:aink="http://schemas.microsoft.com/office/drawing/2016/ink" xmlns:am3d="http://schemas.microsoft.com/office/drawing/2017/model3d" xmlns:o="urn:schemas-microsoft-com:office:office" xmlns:r="http://schemas.openxmlformats.org/officeDocument/2006/relationships" xmlns:m="http://schemas.openxmlformats.org/officeDocument/2006/math" xmlns:v="urn:schemas-microsoft-com:vml" xmlns:wp14="http://schemas.microsoft.com/office/word/2010/wordprocessingDrawing" xmlns:wp="http://schemas.openxmlformats.org/drawingml/2006/wordprocessingDrawing" xmlns:w10="urn:schemas-microsoft-com:office:word" xmlns:w="http://schemas.openxmlformats.org/wordprocessingml/2006/main" xmlns:w14="http://schemas.microsoft.com/office/word/2010/wordml" xmlns:w15="http://schemas.microsoft.com/office/word/2012/wordml" xmlns:w16cid="http://schemas.microsoft.com/office/word/2016/wordml/cid" xmlns:w16se="http://schemas.microsoft.com/office/word/2015/wordml/symex" xmlns:wpg="http://schemas.microsoft.com/office/word/2010/wordprocessingGroup" xmlns:wpi="http://schemas.microsoft.com/office/word/2010/wordprocessingInk" xmlns:wne="http://schemas.microsoft.com/office/word/2006/wordml" xmlns:wps="http://schemas.microsoft.com/office/word/2010/wordprocessingShape" mc:Ignorable="w14 w15 w16se w16cid wp14">
+<w:ftr xmlns:wpc="http://schemas.microsoft.com/office/word/2010/wordprocessingCanvas" xmlns:cx="http://schemas.microsoft.com/office/drawing/2014/chartex" xmlns:cx1="http://schemas.microsoft.com/office/drawing/2015/9/8/chartex" xmlns:cx2="http://schemas.microsoft.com/office/drawing/2015/10/21/chartex" xmlns:cx3="http://schemas.microsoft.com/office/drawing/2016/5/9/chartex" xmlns:cx4="http://schemas.microsoft.com/office/drawing/2016/5/10/chartex" xmlns:cx5="http://schemas.microsoft.com/office/drawing/2016/5/11/chartex" xmlns:cx6="http://schemas.microsoft.com/office/drawing/2016/5/12/chartex" xmlns:cx7="http://schemas.microsoft.com/office/drawing/2016/5/13/chartex" xmlns:cx8="http://schemas.microsoft.com/office/drawing/2016/5/14/chartex" xmlns:mc="http://schemas.openxmlformats.org/markup-compatibility/2006" xmlns:aink="http://schemas.microsoft.com/office/drawing/2016/ink" xmlns:am3d="http://schemas.microsoft.com/office/drawing/2017/model3d" xmlns:o="urn:schemas-microsoft-com:office:office" xmlns:oel="http://schemas.microsoft.com/office/2019/extlst" xmlns:r="http://schemas.openxmlformats.org/officeDocument/2006/relationships" xmlns:m="http://schemas.openxmlformats.org/officeDocument/2006/math" xmlns:v="urn:schemas-microsoft-com:vml" xmlns:wp14="http://schemas.microsoft.com/office/word/2010/wordprocessingDrawing" xmlns:wp="http://schemas.openxmlformats.org/drawingml/2006/wordprocessingDrawing" xmlns:w10="urn:schemas-microsoft-com:office:word" xmlns:w="http://schemas.openxmlformats.org/wordprocessingml/2006/main" xmlns:w14="http://schemas.microsoft.com/office/word/2010/wordml" xmlns:w15="http://schemas.microsoft.com/office/word/2012/wordml" xmlns:w16cex="http://schemas.microsoft.com/office/word/2018/wordml/cex" xmlns:w16cid="http://schemas.microsoft.com/office/word/2016/wordml/cid" xmlns:w16="http://schemas.microsoft.com/office/word/2018/wordml" xmlns:w16du="http://schemas.microsoft.com/office/word/2023/wordml/word16du" xmlns:w16sdtdh="http://schemas.microsoft.com/office/word/2020/wordml/sdtdatahash" xmlns:w16sdtfl="http://schemas.microsoft.com/office/word/2024/wordml/sdtformatlock" xmlns:w16se="http://schemas.microsoft.com/office/word/2015/wordml/symex" xmlns:wpg="http://schemas.microsoft.com/office/word/2010/wordprocessingGroup" xmlns:wpi="http://schemas.microsoft.com/office/word/2010/wordprocessingInk" xmlns:wne="http://schemas.microsoft.com/office/word/2006/wordml" xmlns:wps="http://schemas.microsoft.com/office/word/2010/wordprocessingShape" mc:Ignorable="w14 w15 w16se w16cid w16 w16cex w16sdtdh w16sdtfl w16du wp14">
   <w:p>
     <w:pPr>
       <w:pStyle w:val="Rodap"/>
@@ -3039,7 +3107,7 @@
 </file>
 
 <file path=word/footer3.xml><?xml version="1.0" encoding="utf-8"?>
-<w:ftr xmlns:wpc="http://schemas.microsoft.com/office/word/2010/wordprocessingCanvas" xmlns:cx="http://schemas.microsoft.com/office/drawing/2014/chartex" xmlns:cx1="http://schemas.microsoft.com/office/drawing/2015/9/8/chartex" xmlns:cx2="http://schemas.microsoft.com/office/drawing/2015/10/21/chartex" xmlns:cx3="http://schemas.microsoft.com/office/drawing/2016/5/9/chartex" xmlns:cx4="http://schemas.microsoft.com/office/drawing/2016/5/10/chartex" xmlns:cx5="http://schemas.microsoft.com/office/drawing/2016/5/11/chartex" xmlns:cx6="http://schemas.microsoft.com/office/drawing/2016/5/12/chartex" xmlns:cx7="http://schemas.microsoft.com/office/drawing/2016/5/13/chartex" xmlns:cx8="http://schemas.microsoft.com/office/drawing/2016/5/14/chartex" xmlns:mc="http://schemas.openxmlformats.org/markup-compatibility/2006" xmlns:aink="http://schemas.microsoft.com/office/drawing/2016/ink" xmlns:am3d="http://schemas.microsoft.com/office/drawing/2017/model3d" xmlns:o="urn:schemas-microsoft-com:office:office" xmlns:r="http://schemas.openxmlformats.org/officeDocument/2006/relationships" xmlns:m="http://schemas.openxmlformats.org/officeDocument/2006/math" xmlns:v="urn:schemas-microsoft-com:vml" xmlns:wp14="http://schemas.microsoft.com/office/word/2010/wordprocessingDrawing" xmlns:wp="http://schemas.openxmlformats.org/drawingml/2006/wordprocessingDrawing" xmlns:w10="urn:schemas-microsoft-com:office:word" xmlns:w="http://schemas.openxmlformats.org/wordprocessingml/2006/main" xmlns:w14="http://schemas.microsoft.com/office/word/2010/wordml" xmlns:w15="http://schemas.microsoft.com/office/word/2012/wordml" xmlns:w16cid="http://schemas.microsoft.com/office/word/2016/wordml/cid" xmlns:w16se="http://schemas.microsoft.com/office/word/2015/wordml/symex" xmlns:wpg="http://schemas.microsoft.com/office/word/2010/wordprocessingGroup" xmlns:wpi="http://schemas.microsoft.com/office/word/2010/wordprocessingInk" xmlns:wne="http://schemas.microsoft.com/office/word/2006/wordml" xmlns:wps="http://schemas.microsoft.com/office/word/2010/wordprocessingShape" mc:Ignorable="w14 w15 w16se w16cid wp14">
+<w:ftr xmlns:wpc="http://schemas.microsoft.com/office/word/2010/wordprocessingCanvas" xmlns:cx="http://schemas.microsoft.com/office/drawing/2014/chartex" xmlns:cx1="http://schemas.microsoft.com/office/drawing/2015/9/8/chartex" xmlns:cx2="http://schemas.microsoft.com/office/drawing/2015/10/21/chartex" xmlns:cx3="http://schemas.microsoft.com/office/drawing/2016/5/9/chartex" xmlns:cx4="http://schemas.microsoft.com/office/drawing/2016/5/10/chartex" xmlns:cx5="http://schemas.microsoft.com/office/drawing/2016/5/11/chartex" xmlns:cx6="http://schemas.microsoft.com/office/drawing/2016/5/12/chartex" xmlns:cx7="http://schemas.microsoft.com/office/drawing/2016/5/13/chartex" xmlns:cx8="http://schemas.microsoft.com/office/drawing/2016/5/14/chartex" xmlns:mc="http://schemas.openxmlformats.org/markup-compatibility/2006" xmlns:aink="http://schemas.microsoft.com/office/drawing/2016/ink" xmlns:am3d="http://schemas.microsoft.com/office/drawing/2017/model3d" xmlns:o="urn:schemas-microsoft-com:office:office" xmlns:oel="http://schemas.microsoft.com/office/2019/extlst" xmlns:r="http://schemas.openxmlformats.org/officeDocument/2006/relationships" xmlns:m="http://schemas.openxmlformats.org/officeDocument/2006/math" xmlns:v="urn:schemas-microsoft-com:vml" xmlns:wp14="http://schemas.microsoft.com/office/word/2010/wordprocessingDrawing" xmlns:wp="http://schemas.openxmlformats.org/drawingml/2006/wordprocessingDrawing" xmlns:w10="urn:schemas-microsoft-com:office:word" xmlns:w="http://schemas.openxmlformats.org/wordprocessingml/2006/main" xmlns:w14="http://schemas.microsoft.com/office/word/2010/wordml" xmlns:w15="http://schemas.microsoft.com/office/word/2012/wordml" xmlns:w16cex="http://schemas.microsoft.com/office/word/2018/wordml/cex" xmlns:w16cid="http://schemas.microsoft.com/office/word/2016/wordml/cid" xmlns:w16="http://schemas.microsoft.com/office/word/2018/wordml" xmlns:w16du="http://schemas.microsoft.com/office/word/2023/wordml/word16du" xmlns:w16sdtdh="http://schemas.microsoft.com/office/word/2020/wordml/sdtdatahash" xmlns:w16sdtfl="http://schemas.microsoft.com/office/word/2024/wordml/sdtformatlock" xmlns:w16se="http://schemas.microsoft.com/office/word/2015/wordml/symex" xmlns:wpg="http://schemas.microsoft.com/office/word/2010/wordprocessingGroup" xmlns:wpi="http://schemas.microsoft.com/office/word/2010/wordprocessingInk" xmlns:wne="http://schemas.microsoft.com/office/word/2006/wordml" xmlns:wps="http://schemas.microsoft.com/office/word/2010/wordprocessingShape" mc:Ignorable="w14 w15 w16se w16cid w16 w16cex w16sdtdh w16sdtfl w16du wp14">
   <w:p>
     <w:pPr>
       <w:pStyle w:val="Rodap"/>
@@ -3049,7 +3117,7 @@
 </file>
 
 <file path=word/footnotes.xml><?xml version="1.0" encoding="utf-8"?>
-<w:footnotes xmlns:wpc="http://schemas.microsoft.com/office/word/2010/wordprocessingCanvas" xmlns:cx="http://schemas.microsoft.com/office/drawing/2014/chartex" xmlns:cx1="http://schemas.microsoft.com/office/drawing/2015/9/8/chartex" xmlns:cx2="http://schemas.microsoft.com/office/drawing/2015/10/21/chartex" xmlns:cx3="http://schemas.microsoft.com/office/drawing/2016/5/9/chartex" xmlns:cx4="http://schemas.microsoft.com/office/drawing/2016/5/10/chartex" xmlns:cx5="http://schemas.microsoft.com/office/drawing/2016/5/11/chartex" xmlns:cx6="http://schemas.microsoft.com/office/drawing/2016/5/12/chartex" xmlns:cx7="http://schemas.microsoft.com/office/drawing/2016/5/13/chartex" xmlns:cx8="http://schemas.microsoft.com/office/drawing/2016/5/14/chartex" xmlns:mc="http://schemas.openxmlformats.org/markup-compatibility/2006" xmlns:aink="http://schemas.microsoft.com/office/drawing/2016/ink" xmlns:am3d="http://schemas.microsoft.com/office/drawing/2017/model3d" xmlns:o="urn:schemas-microsoft-com:office:office" xmlns:r="http://schemas.openxmlformats.org/officeDocument/2006/relationships" xmlns:m="http://schemas.openxmlformats.org/officeDocument/2006/math" xmlns:v="urn:schemas-microsoft-com:vml" xmlns:wp14="http://schemas.microsoft.com/office/word/2010/wordprocessingDrawing" xmlns:wp="http://schemas.openxmlformats.org/drawingml/2006/wordprocessingDrawing" xmlns:w10="urn:schemas-microsoft-com:office:word" xmlns:w="http://schemas.openxmlformats.org/wordprocessingml/2006/main" xmlns:w14="http://schemas.microsoft.com/office/word/2010/wordml" xmlns:w15="http://schemas.microsoft.com/office/word/2012/wordml" xmlns:w16cid="http://schemas.microsoft.com/office/word/2016/wordml/cid" xmlns:w16se="http://schemas.microsoft.com/office/word/2015/wordml/symex" xmlns:wpg="http://schemas.microsoft.com/office/word/2010/wordprocessingGroup" xmlns:wpi="http://schemas.microsoft.com/office/word/2010/wordprocessingInk" xmlns:wne="http://schemas.microsoft.com/office/word/2006/wordml" xmlns:wps="http://schemas.microsoft.com/office/word/2010/wordprocessingShape" mc:Ignorable="w14 w15 w16se w16cid wp14">
+<w:footnotes xmlns:wpc="http://schemas.microsoft.com/office/word/2010/wordprocessingCanvas" xmlns:cx="http://schemas.microsoft.com/office/drawing/2014/chartex" xmlns:cx1="http://schemas.microsoft.com/office/drawing/2015/9/8/chartex" xmlns:cx2="http://schemas.microsoft.com/office/drawing/2015/10/21/chartex" xmlns:cx3="http://schemas.microsoft.com/office/drawing/2016/5/9/chartex" xmlns:cx4="http://schemas.microsoft.com/office/drawing/2016/5/10/chartex" xmlns:cx5="http://schemas.microsoft.com/office/drawing/2016/5/11/chartex" xmlns:cx6="http://schemas.microsoft.com/office/drawing/2016/5/12/chartex" xmlns:cx7="http://schemas.microsoft.com/office/drawing/2016/5/13/chartex" xmlns:cx8="http://schemas.microsoft.com/office/drawing/2016/5/14/chartex" xmlns:mc="http://schemas.openxmlformats.org/markup-compatibility/2006" xmlns:aink="http://schemas.microsoft.com/office/drawing/2016/ink" xmlns:am3d="http://schemas.microsoft.com/office/drawing/2017/model3d" xmlns:o="urn:schemas-microsoft-com:office:office" xmlns:oel="http://schemas.microsoft.com/office/2019/extlst" xmlns:r="http://schemas.openxmlformats.org/officeDocument/2006/relationships" xmlns:m="http://schemas.openxmlformats.org/officeDocument/2006/math" xmlns:v="urn:schemas-microsoft-com:vml" xmlns:wp14="http://schemas.microsoft.com/office/word/2010/wordprocessingDrawing" xmlns:wp="http://schemas.openxmlformats.org/drawingml/2006/wordprocessingDrawing" xmlns:w10="urn:schemas-microsoft-com:office:word" xmlns:w="http://schemas.openxmlformats.org/wordprocessingml/2006/main" xmlns:w14="http://schemas.microsoft.com/office/word/2010/wordml" xmlns:w15="http://schemas.microsoft.com/office/word/2012/wordml" xmlns:w16cex="http://schemas.microsoft.com/office/word/2018/wordml/cex" xmlns:w16cid="http://schemas.microsoft.com/office/word/2016/wordml/cid" xmlns:w16="http://schemas.microsoft.com/office/word/2018/wordml" xmlns:w16du="http://schemas.microsoft.com/office/word/2023/wordml/word16du" xmlns:w16sdtdh="http://schemas.microsoft.com/office/word/2020/wordml/sdtdatahash" xmlns:w16sdtfl="http://schemas.microsoft.com/office/word/2024/wordml/sdtformatlock" xmlns:w16se="http://schemas.microsoft.com/office/word/2015/wordml/symex" xmlns:wpg="http://schemas.microsoft.com/office/word/2010/wordprocessingGroup" xmlns:wpi="http://schemas.microsoft.com/office/word/2010/wordprocessingInk" xmlns:wne="http://schemas.microsoft.com/office/word/2006/wordml" xmlns:wps="http://schemas.microsoft.com/office/word/2010/wordprocessingShape" mc:Ignorable="w14 w15 w16se w16cid w16 w16cex w16sdtdh w16sdtfl w16du wp14">
   <w:footnote w:type="separator" w:id="-1">
     <w:p>
       <w:pPr>
@@ -3074,7 +3142,7 @@
 </file>
 
 <file path=word/header1.xml><?xml version="1.0" encoding="utf-8"?>
-<w:hdr xmlns:wpc="http://schemas.microsoft.com/office/word/2010/wordprocessingCanvas" xmlns:cx="http://schemas.microsoft.com/office/drawing/2014/chartex" xmlns:cx1="http://schemas.microsoft.com/office/drawing/2015/9/8/chartex" xmlns:cx2="http://schemas.microsoft.com/office/drawing/2015/10/21/chartex" xmlns:cx3="http://schemas.microsoft.com/office/drawing/2016/5/9/chartex" xmlns:cx4="http://schemas.microsoft.com/office/drawing/2016/5/10/chartex" xmlns:cx5="http://schemas.microsoft.com/office/drawing/2016/5/11/chartex" xmlns:cx6="http://schemas.microsoft.com/office/drawing/2016/5/12/chartex" xmlns:cx7="http://schemas.microsoft.com/office/drawing/2016/5/13/chartex" xmlns:cx8="http://schemas.microsoft.com/office/drawing/2016/5/14/chartex" xmlns:mc="http://schemas.openxmlformats.org/markup-compatibility/2006" xmlns:aink="http://schemas.microsoft.com/office/drawing/2016/ink" xmlns:am3d="http://schemas.microsoft.com/office/drawing/2017/model3d" xmlns:o="urn:schemas-microsoft-com:office:office" xmlns:r="http://schemas.openxmlformats.org/officeDocument/2006/relationships" xmlns:m="http://schemas.openxmlformats.org/officeDocument/2006/math" xmlns:v="urn:schemas-microsoft-com:vml" xmlns:wp14="http://schemas.microsoft.com/office/word/2010/wordprocessingDrawing" xmlns:wp="http://schemas.openxmlformats.org/drawingml/2006/wordprocessingDrawing" xmlns:w10="urn:schemas-microsoft-com:office:word" xmlns:w="http://schemas.openxmlformats.org/wordprocessingml/2006/main" xmlns:w14="http://schemas.microsoft.com/office/word/2010/wordml" xmlns:w15="http://schemas.microsoft.com/office/word/2012/wordml" xmlns:w16cid="http://schemas.microsoft.com/office/word/2016/wordml/cid" xmlns:w16se="http://schemas.microsoft.com/office/word/2015/wordml/symex" xmlns:wpg="http://schemas.microsoft.com/office/word/2010/wordprocessingGroup" xmlns:wpi="http://schemas.microsoft.com/office/word/2010/wordprocessingInk" xmlns:wne="http://schemas.microsoft.com/office/word/2006/wordml" xmlns:wps="http://schemas.microsoft.com/office/word/2010/wordprocessingShape" mc:Ignorable="w14 w15 w16se w16cid wp14">
+<w:hdr xmlns:wpc="http://schemas.microsoft.com/office/word/2010/wordprocessingCanvas" xmlns:cx="http://schemas.microsoft.com/office/drawing/2014/chartex" xmlns:cx1="http://schemas.microsoft.com/office/drawing/2015/9/8/chartex" xmlns:cx2="http://schemas.microsoft.com/office/drawing/2015/10/21/chartex" xmlns:cx3="http://schemas.microsoft.com/office/drawing/2016/5/9/chartex" xmlns:cx4="http://schemas.microsoft.com/office/drawing/2016/5/10/chartex" xmlns:cx5="http://schemas.microsoft.com/office/drawing/2016/5/11/chartex" xmlns:cx6="http://schemas.microsoft.com/office/drawing/2016/5/12/chartex" xmlns:cx7="http://schemas.microsoft.com/office/drawing/2016/5/13/chartex" xmlns:cx8="http://schemas.microsoft.com/office/drawing/2016/5/14/chartex" xmlns:mc="http://schemas.openxmlformats.org/markup-compatibility/2006" xmlns:aink="http://schemas.microsoft.com/office/drawing/2016/ink" xmlns:am3d="http://schemas.microsoft.com/office/drawing/2017/model3d" xmlns:o="urn:schemas-microsoft-com:office:office" xmlns:oel="http://schemas.microsoft.com/office/2019/extlst" xmlns:r="http://schemas.openxmlformats.org/officeDocument/2006/relationships" xmlns:m="http://schemas.openxmlformats.org/officeDocument/2006/math" xmlns:v="urn:schemas-microsoft-com:vml" xmlns:wp14="http://schemas.microsoft.com/office/word/2010/wordprocessingDrawing" xmlns:wp="http://schemas.openxmlformats.org/drawingml/2006/wordprocessingDrawing" xmlns:w10="urn:schemas-microsoft-com:office:word" xmlns:w="http://schemas.openxmlformats.org/wordprocessingml/2006/main" xmlns:w14="http://schemas.microsoft.com/office/word/2010/wordml" xmlns:w15="http://schemas.microsoft.com/office/word/2012/wordml" xmlns:w16cex="http://schemas.microsoft.com/office/word/2018/wordml/cex" xmlns:w16cid="http://schemas.microsoft.com/office/word/2016/wordml/cid" xmlns:w16="http://schemas.microsoft.com/office/word/2018/wordml" xmlns:w16du="http://schemas.microsoft.com/office/word/2023/wordml/word16du" xmlns:w16sdtdh="http://schemas.microsoft.com/office/word/2020/wordml/sdtdatahash" xmlns:w16sdtfl="http://schemas.microsoft.com/office/word/2024/wordml/sdtformatlock" xmlns:w16se="http://schemas.microsoft.com/office/word/2015/wordml/symex" xmlns:wpg="http://schemas.microsoft.com/office/word/2010/wordprocessingGroup" xmlns:wpi="http://schemas.microsoft.com/office/word/2010/wordprocessingInk" xmlns:wne="http://schemas.microsoft.com/office/word/2006/wordml" xmlns:wps="http://schemas.microsoft.com/office/word/2010/wordprocessingShape" mc:Ignorable="w14 w15 w16se w16cid w16 w16cex w16sdtdh w16sdtfl w16du wp14">
   <w:p>
     <w:pPr>
       <w:pStyle w:val="Cabealho"/>
@@ -3084,7 +3152,7 @@
 </file>
 
 <file path=word/header2.xml><?xml version="1.0" encoding="utf-8"?>
-<w:hdr xmlns:wpc="http://schemas.microsoft.com/office/word/2010/wordprocessingCanvas" xmlns:cx="http://schemas.microsoft.com/office/drawing/2014/chartex" xmlns:cx1="http://schemas.microsoft.com/office/drawing/2015/9/8/chartex" xmlns:cx2="http://schemas.microsoft.com/office/drawing/2015/10/21/chartex" xmlns:cx3="http://schemas.microsoft.com/office/drawing/2016/5/9/chartex" xmlns:cx4="http://schemas.microsoft.com/office/drawing/2016/5/10/chartex" xmlns:cx5="http://schemas.microsoft.com/office/drawing/2016/5/11/chartex" xmlns:cx6="http://schemas.microsoft.com/office/drawing/2016/5/12/chartex" xmlns:cx7="http://schemas.microsoft.com/office/drawing/2016/5/13/chartex" xmlns:cx8="http://schemas.microsoft.com/office/drawing/2016/5/14/chartex" xmlns:mc="http://schemas.openxmlformats.org/markup-compatibility/2006" xmlns:aink="http://schemas.microsoft.com/office/drawing/2016/ink" xmlns:am3d="http://schemas.microsoft.com/office/drawing/2017/model3d" xmlns:o="urn:schemas-microsoft-com:office:office" xmlns:r="http://schemas.openxmlformats.org/officeDocument/2006/relationships" xmlns:m="http://schemas.openxmlformats.org/officeDocument/2006/math" xmlns:v="urn:schemas-microsoft-com:vml" xmlns:wp14="http://schemas.microsoft.com/office/word/2010/wordprocessingDrawing" xmlns:wp="http://schemas.openxmlformats.org/drawingml/2006/wordprocessingDrawing" xmlns:w10="urn:schemas-microsoft-com:office:word" xmlns:w="http://schemas.openxmlformats.org/wordprocessingml/2006/main" xmlns:w14="http://schemas.microsoft.com/office/word/2010/wordml" xmlns:w15="http://schemas.microsoft.com/office/word/2012/wordml" xmlns:w16cid="http://schemas.microsoft.com/office/word/2016/wordml/cid" xmlns:w16se="http://schemas.microsoft.com/office/word/2015/wordml/symex" xmlns:wpg="http://schemas.microsoft.com/office/word/2010/wordprocessingGroup" xmlns:wpi="http://schemas.microsoft.com/office/word/2010/wordprocessingInk" xmlns:wne="http://schemas.microsoft.com/office/word/2006/wordml" xmlns:wps="http://schemas.microsoft.com/office/word/2010/wordprocessingShape" mc:Ignorable="w14 w15 w16se w16cid wp14">
+<w:hdr xmlns:wpc="http://schemas.microsoft.com/office/word/2010/wordprocessingCanvas" xmlns:cx="http://schemas.microsoft.com/office/drawing/2014/chartex" xmlns:cx1="http://schemas.microsoft.com/office/drawing/2015/9/8/chartex" xmlns:cx2="http://schemas.microsoft.com/office/drawing/2015/10/21/chartex" xmlns:cx3="http://schemas.microsoft.com/office/drawing/2016/5/9/chartex" xmlns:cx4="http://schemas.microsoft.com/office/drawing/2016/5/10/chartex" xmlns:cx5="http://schemas.microsoft.com/office/drawing/2016/5/11/chartex" xmlns:cx6="http://schemas.microsoft.com/office/drawing/2016/5/12/chartex" xmlns:cx7="http://schemas.microsoft.com/office/drawing/2016/5/13/chartex" xmlns:cx8="http://schemas.microsoft.com/office/drawing/2016/5/14/chartex" xmlns:mc="http://schemas.openxmlformats.org/markup-compatibility/2006" xmlns:aink="http://schemas.microsoft.com/office/drawing/2016/ink" xmlns:am3d="http://schemas.microsoft.com/office/drawing/2017/model3d" xmlns:o="urn:schemas-microsoft-com:office:office" xmlns:oel="http://schemas.microsoft.com/office/2019/extlst" xmlns:r="http://schemas.openxmlformats.org/officeDocument/2006/relationships" xmlns:m="http://schemas.openxmlformats.org/officeDocument/2006/math" xmlns:v="urn:schemas-microsoft-com:vml" xmlns:wp14="http://schemas.microsoft.com/office/word/2010/wordprocessingDrawing" xmlns:wp="http://schemas.openxmlformats.org/drawingml/2006/wordprocessingDrawing" xmlns:w10="urn:schemas-microsoft-com:office:word" xmlns:w="http://schemas.openxmlformats.org/wordprocessingml/2006/main" xmlns:w14="http://schemas.microsoft.com/office/word/2010/wordml" xmlns:w15="http://schemas.microsoft.com/office/word/2012/wordml" xmlns:w16cex="http://schemas.microsoft.com/office/word/2018/wordml/cex" xmlns:w16cid="http://schemas.microsoft.com/office/word/2016/wordml/cid" xmlns:w16="http://schemas.microsoft.com/office/word/2018/wordml" xmlns:w16du="http://schemas.microsoft.com/office/word/2023/wordml/word16du" xmlns:w16sdtdh="http://schemas.microsoft.com/office/word/2020/wordml/sdtdatahash" xmlns:w16sdtfl="http://schemas.microsoft.com/office/word/2024/wordml/sdtformatlock" xmlns:w16se="http://schemas.microsoft.com/office/word/2015/wordml/symex" xmlns:wpg="http://schemas.microsoft.com/office/word/2010/wordprocessingGroup" xmlns:wpi="http://schemas.microsoft.com/office/word/2010/wordprocessingInk" xmlns:wne="http://schemas.microsoft.com/office/word/2006/wordml" xmlns:wps="http://schemas.microsoft.com/office/word/2010/wordprocessingShape" mc:Ignorable="w14 w15 w16se w16cid w16 w16cex w16sdtdh w16sdtfl w16du wp14">
   <w:p>
     <w:pPr>
       <w:pStyle w:val="Cabealho"/>
@@ -3154,7 +3222,7 @@
 </file>
 
 <file path=word/header3.xml><?xml version="1.0" encoding="utf-8"?>
-<w:hdr xmlns:wpc="http://schemas.microsoft.com/office/word/2010/wordprocessingCanvas" xmlns:cx="http://schemas.microsoft.com/office/drawing/2014/chartex" xmlns:cx1="http://schemas.microsoft.com/office/drawing/2015/9/8/chartex" xmlns:cx2="http://schemas.microsoft.com/office/drawing/2015/10/21/chartex" xmlns:cx3="http://schemas.microsoft.com/office/drawing/2016/5/9/chartex" xmlns:cx4="http://schemas.microsoft.com/office/drawing/2016/5/10/chartex" xmlns:cx5="http://schemas.microsoft.com/office/drawing/2016/5/11/chartex" xmlns:cx6="http://schemas.microsoft.com/office/drawing/2016/5/12/chartex" xmlns:cx7="http://schemas.microsoft.com/office/drawing/2016/5/13/chartex" xmlns:cx8="http://schemas.microsoft.com/office/drawing/2016/5/14/chartex" xmlns:mc="http://schemas.openxmlformats.org/markup-compatibility/2006" xmlns:aink="http://schemas.microsoft.com/office/drawing/2016/ink" xmlns:am3d="http://schemas.microsoft.com/office/drawing/2017/model3d" xmlns:o="urn:schemas-microsoft-com:office:office" xmlns:r="http://schemas.openxmlformats.org/officeDocument/2006/relationships" xmlns:m="http://schemas.openxmlformats.org/officeDocument/2006/math" xmlns:v="urn:schemas-microsoft-com:vml" xmlns:wp14="http://schemas.microsoft.com/office/word/2010/wordprocessingDrawing" xmlns:wp="http://schemas.openxmlformats.org/drawingml/2006/wordprocessingDrawing" xmlns:w10="urn:schemas-microsoft-com:office:word" xmlns:w="http://schemas.openxmlformats.org/wordprocessingml/2006/main" xmlns:w14="http://schemas.microsoft.com/office/word/2010/wordml" xmlns:w15="http://schemas.microsoft.com/office/word/2012/wordml" xmlns:w16cid="http://schemas.microsoft.com/office/word/2016/wordml/cid" xmlns:w16se="http://schemas.microsoft.com/office/word/2015/wordml/symex" xmlns:wpg="http://schemas.microsoft.com/office/word/2010/wordprocessingGroup" xmlns:wpi="http://schemas.microsoft.com/office/word/2010/wordprocessingInk" xmlns:wne="http://schemas.microsoft.com/office/word/2006/wordml" xmlns:wps="http://schemas.microsoft.com/office/word/2010/wordprocessingShape" mc:Ignorable="w14 w15 w16se w16cid wp14">
+<w:hdr xmlns:wpc="http://schemas.microsoft.com/office/word/2010/wordprocessingCanvas" xmlns:cx="http://schemas.microsoft.com/office/drawing/2014/chartex" xmlns:cx1="http://schemas.microsoft.com/office/drawing/2015/9/8/chartex" xmlns:cx2="http://schemas.microsoft.com/office/drawing/2015/10/21/chartex" xmlns:cx3="http://schemas.microsoft.com/office/drawing/2016/5/9/chartex" xmlns:cx4="http://schemas.microsoft.com/office/drawing/2016/5/10/chartex" xmlns:cx5="http://schemas.microsoft.com/office/drawing/2016/5/11/chartex" xmlns:cx6="http://schemas.microsoft.com/office/drawing/2016/5/12/chartex" xmlns:cx7="http://schemas.microsoft.com/office/drawing/2016/5/13/chartex" xmlns:cx8="http://schemas.microsoft.com/office/drawing/2016/5/14/chartex" xmlns:mc="http://schemas.openxmlformats.org/markup-compatibility/2006" xmlns:aink="http://schemas.microsoft.com/office/drawing/2016/ink" xmlns:am3d="http://schemas.microsoft.com/office/drawing/2017/model3d" xmlns:o="urn:schemas-microsoft-com:office:office" xmlns:oel="http://schemas.microsoft.com/office/2019/extlst" xmlns:r="http://schemas.openxmlformats.org/officeDocument/2006/relationships" xmlns:m="http://schemas.openxmlformats.org/officeDocument/2006/math" xmlns:v="urn:schemas-microsoft-com:vml" xmlns:wp14="http://schemas.microsoft.com/office/word/2010/wordprocessingDrawing" xmlns:wp="http://schemas.openxmlformats.org/drawingml/2006/wordprocessingDrawing" xmlns:w10="urn:schemas-microsoft-com:office:word" xmlns:w="http://schemas.openxmlformats.org/wordprocessingml/2006/main" xmlns:w14="http://schemas.microsoft.com/office/word/2010/wordml" xmlns:w15="http://schemas.microsoft.com/office/word/2012/wordml" xmlns:w16cex="http://schemas.microsoft.com/office/word/2018/wordml/cex" xmlns:w16cid="http://schemas.microsoft.com/office/word/2016/wordml/cid" xmlns:w16="http://schemas.microsoft.com/office/word/2018/wordml" xmlns:w16du="http://schemas.microsoft.com/office/word/2023/wordml/word16du" xmlns:w16sdtdh="http://schemas.microsoft.com/office/word/2020/wordml/sdtdatahash" xmlns:w16sdtfl="http://schemas.microsoft.com/office/word/2024/wordml/sdtformatlock" xmlns:w16se="http://schemas.microsoft.com/office/word/2015/wordml/symex" xmlns:wpg="http://schemas.microsoft.com/office/word/2010/wordprocessingGroup" xmlns:wpi="http://schemas.microsoft.com/office/word/2010/wordprocessingInk" xmlns:wne="http://schemas.microsoft.com/office/word/2006/wordml" xmlns:wps="http://schemas.microsoft.com/office/word/2010/wordprocessingShape" mc:Ignorable="w14 w15 w16se w16cid w16 w16cex w16sdtdh w16sdtfl w16du wp14">
   <w:p>
     <w:pPr>
       <w:pStyle w:val="Cabealho"/>
@@ -3164,7 +3232,7 @@
 </file>
 
 <file path=word/numbering.xml><?xml version="1.0" encoding="utf-8"?>
-<w:numbering xmlns:wpc="http://schemas.microsoft.com/office/word/2010/wordprocessingCanvas" xmlns:cx="http://schemas.microsoft.com/office/drawing/2014/chartex" xmlns:cx1="http://schemas.microsoft.com/office/drawing/2015/9/8/chartex" xmlns:cx2="http://schemas.microsoft.com/office/drawing/2015/10/21/chartex" xmlns:cx3="http://schemas.microsoft.com/office/drawing/2016/5/9/chartex" xmlns:cx4="http://schemas.microsoft.com/office/drawing/2016/5/10/chartex" xmlns:cx5="http://schemas.microsoft.com/office/drawing/2016/5/11/chartex" xmlns:cx6="http://schemas.microsoft.com/office/drawing/2016/5/12/chartex" xmlns:cx7="http://schemas.microsoft.com/office/drawing/2016/5/13/chartex" xmlns:cx8="http://schemas.microsoft.com/office/drawing/2016/5/14/chartex" xmlns:mc="http://schemas.openxmlformats.org/markup-compatibility/2006" xmlns:aink="http://schemas.microsoft.com/office/drawing/2016/ink" xmlns:am3d="http://schemas.microsoft.com/office/drawing/2017/model3d" xmlns:o="urn:schemas-microsoft-com:office:office" xmlns:r="http://schemas.openxmlformats.org/officeDocument/2006/relationships" xmlns:m="http://schemas.openxmlformats.org/officeDocument/2006/math" xmlns:v="urn:schemas-microsoft-com:vml" xmlns:wp14="http://schemas.microsoft.com/office/word/2010/wordprocessingDrawing" xmlns:wp="http://schemas.openxmlformats.org/drawingml/2006/wordprocessingDrawing" xmlns:w10="urn:schemas-microsoft-com:office:word" xmlns:w="http://schemas.openxmlformats.org/wordprocessingml/2006/main" xmlns:w14="http://schemas.microsoft.com/office/word/2010/wordml" xmlns:w15="http://schemas.microsoft.com/office/word/2012/wordml" xmlns:w16cid="http://schemas.microsoft.com/office/word/2016/wordml/cid" xmlns:w16se="http://schemas.microsoft.com/office/word/2015/wordml/symex" xmlns:wpg="http://schemas.microsoft.com/office/word/2010/wordprocessingGroup" xmlns:wpi="http://schemas.microsoft.com/office/word/2010/wordprocessingInk" xmlns:wne="http://schemas.microsoft.com/office/word/2006/wordml" xmlns:wps="http://schemas.microsoft.com/office/word/2010/wordprocessingShape" mc:Ignorable="w14 w15 w16se w16cid wp14">
+<w:numbering xmlns:wpc="http://schemas.microsoft.com/office/word/2010/wordprocessingCanvas" xmlns:cx="http://schemas.microsoft.com/office/drawing/2014/chartex" xmlns:cx1="http://schemas.microsoft.com/office/drawing/2015/9/8/chartex" xmlns:cx2="http://schemas.microsoft.com/office/drawing/2015/10/21/chartex" xmlns:cx3="http://schemas.microsoft.com/office/drawing/2016/5/9/chartex" xmlns:cx4="http://schemas.microsoft.com/office/drawing/2016/5/10/chartex" xmlns:cx5="http://schemas.microsoft.com/office/drawing/2016/5/11/chartex" xmlns:cx6="http://schemas.microsoft.com/office/drawing/2016/5/12/chartex" xmlns:cx7="http://schemas.microsoft.com/office/drawing/2016/5/13/chartex" xmlns:cx8="http://schemas.microsoft.com/office/drawing/2016/5/14/chartex" xmlns:mc="http://schemas.openxmlformats.org/markup-compatibility/2006" xmlns:aink="http://schemas.microsoft.com/office/drawing/2016/ink" xmlns:am3d="http://schemas.microsoft.com/office/drawing/2017/model3d" xmlns:o="urn:schemas-microsoft-com:office:office" xmlns:oel="http://schemas.microsoft.com/office/2019/extlst" xmlns:r="http://schemas.openxmlformats.org/officeDocument/2006/relationships" xmlns:m="http://schemas.openxmlformats.org/officeDocument/2006/math" xmlns:v="urn:schemas-microsoft-com:vml" xmlns:wp14="http://schemas.microsoft.com/office/word/2010/wordprocessingDrawing" xmlns:wp="http://schemas.openxmlformats.org/drawingml/2006/wordprocessingDrawing" xmlns:w10="urn:schemas-microsoft-com:office:word" xmlns:w="http://schemas.openxmlformats.org/wordprocessingml/2006/main" xmlns:w14="http://schemas.microsoft.com/office/word/2010/wordml" xmlns:w15="http://schemas.microsoft.com/office/word/2012/wordml" xmlns:w16cex="http://schemas.microsoft.com/office/word/2018/wordml/cex" xmlns:w16cid="http://schemas.microsoft.com/office/word/2016/wordml/cid" xmlns:w16="http://schemas.microsoft.com/office/word/2018/wordml" xmlns:w16du="http://schemas.microsoft.com/office/word/2023/wordml/word16du" xmlns:w16sdtdh="http://schemas.microsoft.com/office/word/2020/wordml/sdtdatahash" xmlns:w16sdtfl="http://schemas.microsoft.com/office/word/2024/wordml/sdtformatlock" xmlns:w16se="http://schemas.microsoft.com/office/word/2015/wordml/symex" xmlns:wpg="http://schemas.microsoft.com/office/word/2010/wordprocessingGroup" xmlns:wpi="http://schemas.microsoft.com/office/word/2010/wordprocessingInk" xmlns:wne="http://schemas.microsoft.com/office/word/2006/wordml" xmlns:wps="http://schemas.microsoft.com/office/word/2010/wordprocessingShape" mc:Ignorable="w14 w15 w16se w16cid w16 w16cex w16sdtdh w16sdtfl w16du wp14">
   <w:abstractNum w:abstractNumId="0" w15:restartNumberingAfterBreak="0">
     <w:nsid w:val="17913EB3"/>
     <w:multiLevelType w:val="multilevel"/>
@@ -3251,14 +3319,14 @@
       </w:pPr>
     </w:lvl>
   </w:abstractNum>
-  <w:num w:numId="1">
+  <w:num w:numId="1" w16cid:durableId="659116390">
     <w:abstractNumId w:val="0"/>
   </w:num>
 </w:numbering>
 </file>
 
 <file path=word/styles.xml><?xml version="1.0" encoding="utf-8"?>
-<w:styles xmlns:mc="http://schemas.openxmlformats.org/markup-compatibility/2006" xmlns:r="http://schemas.openxmlformats.org/officeDocument/2006/relationships" xmlns:w="http://schemas.openxmlformats.org/wordprocessingml/2006/main" xmlns:w14="http://schemas.microsoft.com/office/word/2010/wordml" xmlns:w15="http://schemas.microsoft.com/office/word/2012/wordml" xmlns:w16cid="http://schemas.microsoft.com/office/word/2016/wordml/cid" xmlns:w16se="http://schemas.microsoft.com/office/word/2015/wordml/symex" mc:Ignorable="w14 w15 w16se w16cid">
+<w:styles xmlns:mc="http://schemas.openxmlformats.org/markup-compatibility/2006" xmlns:r="http://schemas.openxmlformats.org/officeDocument/2006/relationships" xmlns:w="http://schemas.openxmlformats.org/wordprocessingml/2006/main" xmlns:w14="http://schemas.microsoft.com/office/word/2010/wordml" xmlns:w15="http://schemas.microsoft.com/office/word/2012/wordml" xmlns:w16cex="http://schemas.microsoft.com/office/word/2018/wordml/cex" xmlns:w16cid="http://schemas.microsoft.com/office/word/2016/wordml/cid" xmlns:w16="http://schemas.microsoft.com/office/word/2018/wordml" xmlns:w16du="http://schemas.microsoft.com/office/word/2023/wordml/word16du" xmlns:w16sdtdh="http://schemas.microsoft.com/office/word/2020/wordml/sdtdatahash" xmlns:w16sdtfl="http://schemas.microsoft.com/office/word/2024/wordml/sdtformatlock" xmlns:w16se="http://schemas.microsoft.com/office/word/2015/wordml/symex" mc:Ignorable="w14 w15 w16se w16cid w16 w16cex w16sdtdh w16sdtfl w16du">
   <w:docDefaults>
     <w:rPrDefault>
       <w:rPr>
@@ -3274,7 +3342,7 @@
       </w:pPr>
     </w:pPrDefault>
   </w:docDefaults>
-  <w:latentStyles w:defLockedState="0" w:defUIPriority="99" w:defSemiHidden="0" w:defUnhideWhenUsed="0" w:defQFormat="0" w:count="375">
+  <w:latentStyles w:defLockedState="0" w:defUIPriority="99" w:defSemiHidden="0" w:defUnhideWhenUsed="0" w:defQFormat="0" w:count="376">
     <w:lsdException w:name="Normal" w:uiPriority="0" w:qFormat="1"/>
     <w:lsdException w:name="heading 1" w:uiPriority="9" w:qFormat="1"/>
     <w:lsdException w:name="heading 2" w:semiHidden="1" w:uiPriority="9" w:unhideWhenUsed="1" w:qFormat="1"/>
@@ -3650,6 +3718,7 @@
     <w:lsdException w:name="Smart Hyperlink" w:semiHidden="1" w:unhideWhenUsed="1"/>
     <w:lsdException w:name="Hashtag" w:semiHidden="1" w:unhideWhenUsed="1"/>
     <w:lsdException w:name="Unresolved Mention" w:semiHidden="1" w:unhideWhenUsed="1"/>
+    <w:lsdException w:name="Smart Link" w:semiHidden="1" w:unhideWhenUsed="1"/>
   </w:latentStyles>
   <w:style w:type="paragraph" w:default="1" w:styleId="Normal">
     <w:name w:val="Normal"/>
@@ -4029,15 +4098,6 @@
 </file>
 
 <file path=customXml/item1.xml><?xml version="1.0" encoding="utf-8"?>
-<?mso-contentType ?>
-<FormTemplates xmlns="http://schemas.microsoft.com/sharepoint/v3/contenttype/forms">
-  <Display>DocumentLibraryForm</Display>
-  <Edit>DocumentLibraryForm</Edit>
-  <New>DocumentLibraryForm</New>
-</FormTemplates>
-</file>
-
-<file path=customXml/item2.xml><?xml version="1.0" encoding="utf-8"?>
 <p:properties xmlns:p="http://schemas.microsoft.com/office/2006/metadata/properties" xmlns:xsi="http://www.w3.org/2001/XMLSchema-instance" xmlns:pc="http://schemas.microsoft.com/office/infopath/2007/PartnerControls">
   <documentManagement>
     <lcf76f155ced4ddcb4097134ff3c332f xmlns="8ca2a57e-8138-4b57-956a-eb6e2c7049cc">
@@ -4046,6 +4106,15 @@
     <TaxCatchAll xmlns="1d2798d9-1030-4cc5-be7b-200f9e628651" xsi:nil="true"/>
   </documentManagement>
 </p:properties>
+</file>
+
+<file path=customXml/item2.xml><?xml version="1.0" encoding="utf-8"?>
+<?mso-contentType ?>
+<FormTemplates xmlns="http://schemas.microsoft.com/sharepoint/v3/contenttype/forms">
+  <Display>DocumentLibraryForm</Display>
+  <Edit>DocumentLibraryForm</Edit>
+  <New>DocumentLibraryForm</New>
+</FormTemplates>
 </file>
 
 <file path=customXml/item3.xml><?xml version="1.0" encoding="utf-8"?>
@@ -4284,20 +4353,20 @@
 </file>
 
 <file path=customXml/itemProps1.xml><?xml version="1.0" encoding="utf-8"?>
-<ds:datastoreItem xmlns:ds="http://schemas.openxmlformats.org/officeDocument/2006/customXml" ds:itemID="{6C7D064E-B9B1-4DD1-96C1-B59BEDBDE508}">
-  <ds:schemaRefs>
-    <ds:schemaRef ds:uri="http://schemas.microsoft.com/sharepoint/v3/contenttype/forms"/>
-  </ds:schemaRefs>
-</ds:datastoreItem>
-</file>
-
-<file path=customXml/itemProps2.xml><?xml version="1.0" encoding="utf-8"?>
 <ds:datastoreItem xmlns:ds="http://schemas.openxmlformats.org/officeDocument/2006/customXml" ds:itemID="{DEC3F211-A3ED-4D74-812F-955FD328EBB9}">
   <ds:schemaRefs>
     <ds:schemaRef ds:uri="http://schemas.microsoft.com/office/2006/metadata/properties"/>
     <ds:schemaRef ds:uri="http://schemas.microsoft.com/office/infopath/2007/PartnerControls"/>
     <ds:schemaRef ds:uri="8ca2a57e-8138-4b57-956a-eb6e2c7049cc"/>
     <ds:schemaRef ds:uri="1d2798d9-1030-4cc5-be7b-200f9e628651"/>
+  </ds:schemaRefs>
+</ds:datastoreItem>
+</file>
+
+<file path=customXml/itemProps2.xml><?xml version="1.0" encoding="utf-8"?>
+<ds:datastoreItem xmlns:ds="http://schemas.openxmlformats.org/officeDocument/2006/customXml" ds:itemID="{6C7D064E-B9B1-4DD1-96C1-B59BEDBDE508}">
+  <ds:schemaRefs>
+    <ds:schemaRef ds:uri="http://schemas.microsoft.com/sharepoint/v3/contenttype/forms"/>
   </ds:schemaRefs>
 </ds:datastoreItem>
 </file>

</xml_diff>